<commit_message>
add yndx cloud && save replace in cache
</commit_message>
<xml_diff>
--- a/files/zameni.docx
+++ b/files/zameni.docx
@@ -59,7 +59,7 @@
           <w:szCs w:val="40"/>
           <w:u w:val="single"/>
         </w:rPr>
-        <w:t>12.03.</w:t>
+        <w:t>19.03.</w:t>
       </w:r>
       <w:r>
         <w:rPr>
@@ -267,7 +267,7 @@
                 <w:sz w:val="28"/>
                 <w:u w:val="single"/>
               </w:rPr>
-              <w:t>ИС-231</w:t>
+              <w:t>ИБ-211</w:t>
             </w:r>
           </w:p>
         </w:tc>
@@ -300,24 +300,37 @@
               <w:rPr>
                 <w:i/>
               </w:rPr>
-              <w:t xml:space="preserve">2 п. Электр. И. схемот. </w:t>
-            </w:r>
-          </w:p>
-          <w:p>
-            <w:pPr>
-              <w:pStyle w:val="Normal"/>
-              <w:rPr>
-                <w:i/>
-                <w:i/>
-              </w:rPr>
-            </w:pPr>
-            <w:r>
-              <w:rPr>
-                <w:i/>
-              </w:rPr>
-              <w:t>Вахнина, 204</w:t>
-            </w:r>
-          </w:p>
+              <w:t>1 п. МДК 01.03</w:t>
+            </w:r>
+          </w:p>
+          <w:p>
+            <w:pPr>
+              <w:pStyle w:val="Normal"/>
+              <w:rPr>
+                <w:i/>
+                <w:i/>
+              </w:rPr>
+            </w:pPr>
+            <w:r>
+              <w:rPr>
+                <w:i/>
+              </w:rPr>
+              <w:t>Овсянникова, 207</w:t>
+            </w:r>
+          </w:p>
+        </w:tc>
+        <w:tc>
+          <w:tcPr>
+            <w:tcW w:w="3260" w:type="dxa"/>
+            <w:gridSpan w:val="2"/>
+            <w:tcBorders>
+              <w:top w:val="thinThickLargeGap" w:sz="6" w:space="0" w:color="C0C0C0"/>
+              <w:start w:val="thinThickLargeGap" w:sz="6" w:space="0" w:color="C0C0C0"/>
+              <w:bottom w:val="thinThickLargeGap" w:sz="6" w:space="0" w:color="C0C0C0"/>
+              <w:end w:val="thinThickLargeGap" w:sz="6" w:space="0" w:color="C0C0C0"/>
+            </w:tcBorders>
+            <w:shd w:fill="FFFFFF" w:val="clear"/>
+          </w:tcPr>
           <w:p>
             <w:pPr>
               <w:pStyle w:val="Normal"/>
@@ -337,7 +350,6 @@
         <w:tc>
           <w:tcPr>
             <w:tcW w:w="3260" w:type="dxa"/>
-            <w:gridSpan w:val="2"/>
             <w:tcBorders>
               <w:top w:val="thinThickLargeGap" w:sz="6" w:space="0" w:color="C0C0C0"/>
               <w:start w:val="thinThickLargeGap" w:sz="6" w:space="0" w:color="C0C0C0"/>
@@ -358,94 +370,22 @@
               <w:rPr>
                 <w:i/>
               </w:rPr>
-              <w:t>1, 2 п. Комп. Моделир.</w:t>
-            </w:r>
-          </w:p>
-          <w:p>
-            <w:pPr>
-              <w:pStyle w:val="Normal"/>
-              <w:rPr>
-                <w:i/>
-                <w:i/>
-              </w:rPr>
-            </w:pPr>
-            <w:r>
-              <w:rPr>
-                <w:i/>
-              </w:rPr>
-              <w:t>Попков, 411</w:t>
-            </w:r>
-          </w:p>
-        </w:tc>
-        <w:tc>
-          <w:tcPr>
-            <w:tcW w:w="3260" w:type="dxa"/>
-            <w:tcBorders>
-              <w:top w:val="thinThickLargeGap" w:sz="6" w:space="0" w:color="C0C0C0"/>
-              <w:start w:val="thinThickLargeGap" w:sz="6" w:space="0" w:color="C0C0C0"/>
-              <w:bottom w:val="thinThickLargeGap" w:sz="6" w:space="0" w:color="C0C0C0"/>
-              <w:end w:val="thinThickLargeGap" w:sz="6" w:space="0" w:color="C0C0C0"/>
-            </w:tcBorders>
-            <w:shd w:fill="FFFFFF" w:val="clear"/>
-          </w:tcPr>
-          <w:p>
-            <w:pPr>
-              <w:pStyle w:val="Normal"/>
-              <w:rPr>
-                <w:i/>
-                <w:i/>
-              </w:rPr>
-            </w:pPr>
-            <w:r>
-              <w:rPr>
-                <w:i/>
-              </w:rPr>
-              <w:t>1 п. МДК 05.01</w:t>
-            </w:r>
-          </w:p>
-          <w:p>
-            <w:pPr>
-              <w:pStyle w:val="Normal"/>
-              <w:rPr>
-                <w:i/>
-                <w:i/>
-              </w:rPr>
-            </w:pPr>
-            <w:r>
-              <w:rPr>
-                <w:i/>
-              </w:rPr>
-              <w:t>Рысцова, 407</w:t>
-            </w:r>
-          </w:p>
-          <w:p>
-            <w:pPr>
-              <w:pStyle w:val="Normal"/>
-              <w:rPr>
-                <w:i/>
-                <w:i/>
-              </w:rPr>
-            </w:pPr>
-            <w:r>
-              <w:rPr>
-                <w:i/>
-              </w:rPr>
-              <w:t>2 п. в 509</w:t>
-            </w:r>
-          </w:p>
-          <w:p>
-            <w:pPr>
-              <w:pStyle w:val="Normal"/>
-              <w:rPr>
-                <w:i/>
-                <w:i/>
-              </w:rPr>
-            </w:pPr>
-            <w:r>
-              <w:rPr>
-                <w:i/>
-              </w:rPr>
-              <w:t>3 п. нет</w:t>
+              <w:t>3, 4 п. БЖ</w:t>
+            </w:r>
+          </w:p>
+          <w:p>
+            <w:pPr>
+              <w:pStyle w:val="Normal"/>
+              <w:rPr>
+                <w:i/>
+                <w:i/>
+              </w:rPr>
+            </w:pPr>
+            <w:r>
+              <w:rPr>
+                <w:i/>
+              </w:rPr>
+              <w:t>Гончаренко, 102</w:t>
             </w:r>
           </w:p>
         </w:tc>
@@ -481,7 +421,7 @@
                 <w:sz w:val="28"/>
                 <w:u w:val="single"/>
               </w:rPr>
-              <w:t>ИС-232</w:t>
+              <w:t>ИС-231</w:t>
             </w:r>
           </w:p>
         </w:tc>
@@ -577,6 +517,18 @@
               <w:t>1 п. нет</w:t>
             </w:r>
           </w:p>
+        </w:tc>
+        <w:tc>
+          <w:tcPr>
+            <w:tcW w:w="3260" w:type="dxa"/>
+            <w:gridSpan w:val="2"/>
+            <w:tcBorders>
+              <w:top w:val="thinThickLargeGap" w:sz="6" w:space="0" w:color="C0C0C0"/>
+              <w:start w:val="thinThickLargeGap" w:sz="6" w:space="0" w:color="C0C0C0"/>
+              <w:bottom w:val="thinThickLargeGap" w:sz="6" w:space="0" w:color="C0C0C0"/>
+              <w:end w:val="thinThickLargeGap" w:sz="6" w:space="0" w:color="C0C0C0"/>
+            </w:tcBorders>
+          </w:tcPr>
           <w:p>
             <w:pPr>
               <w:pStyle w:val="Normal"/>
@@ -619,98 +571,33 @@
               <w:rPr>
                 <w:i/>
               </w:rPr>
-              <w:t>3 п. МДК 05.01</w:t>
-            </w:r>
-          </w:p>
-          <w:p>
-            <w:pPr>
-              <w:pStyle w:val="Normal"/>
-              <w:rPr>
-                <w:i/>
-                <w:i/>
-              </w:rPr>
-            </w:pPr>
-            <w:r>
-              <w:rPr>
-                <w:i/>
-              </w:rPr>
-              <w:t>Рысцова, 407</w:t>
-            </w:r>
-          </w:p>
-          <w:p>
-            <w:pPr>
-              <w:pStyle w:val="Normal"/>
-              <w:rPr>
-                <w:i/>
-                <w:i/>
-                <w:color w:val="000000"/>
-              </w:rPr>
-            </w:pPr>
-            <w:r>
-              <w:rPr>
-                <w:i/>
-                <w:color w:val="000000"/>
-              </w:rPr>
-              <w:t>4 п. Числ. Методы</w:t>
-            </w:r>
-          </w:p>
-          <w:p>
-            <w:pPr>
-              <w:pStyle w:val="Normal"/>
-              <w:rPr>
-                <w:i/>
-                <w:i/>
-                <w:color w:val="FF0000"/>
-              </w:rPr>
-            </w:pPr>
-            <w:r>
-              <w:rPr>
-                <w:i/>
-                <w:color w:val="000000"/>
-              </w:rPr>
-              <w:t>Худякова, 509</w:t>
-            </w:r>
-          </w:p>
-        </w:tc>
-        <w:tc>
-          <w:tcPr>
-            <w:tcW w:w="3260" w:type="dxa"/>
-            <w:gridSpan w:val="2"/>
-            <w:tcBorders>
-              <w:top w:val="thinThickLargeGap" w:sz="6" w:space="0" w:color="C0C0C0"/>
-              <w:start w:val="thinThickLargeGap" w:sz="6" w:space="0" w:color="C0C0C0"/>
-              <w:bottom w:val="thinThickLargeGap" w:sz="6" w:space="0" w:color="C0C0C0"/>
-              <w:end w:val="thinThickLargeGap" w:sz="6" w:space="0" w:color="C0C0C0"/>
-            </w:tcBorders>
-          </w:tcPr>
-          <w:p>
-            <w:pPr>
-              <w:pStyle w:val="Normal"/>
-              <w:rPr>
-                <w:i/>
-                <w:i/>
-              </w:rPr>
-            </w:pPr>
-            <w:r>
-              <w:rPr>
-                <w:i/>
-              </w:rPr>
-              <w:t>1 п. нет</w:t>
-            </w:r>
-          </w:p>
-          <w:p>
-            <w:pPr>
-              <w:pStyle w:val="Normal"/>
-              <w:rPr>
-                <w:i/>
-                <w:i/>
-              </w:rPr>
-            </w:pPr>
-            <w:r>
-              <w:rPr>
-                <w:i/>
-              </w:rPr>
-              <w:t>2 п. ФК</w:t>
+              <w:t>1 п. в 409</w:t>
+            </w:r>
+          </w:p>
+        </w:tc>
+        <w:tc>
+          <w:tcPr>
+            <w:tcW w:w="3260" w:type="dxa"/>
+            <w:tcBorders>
+              <w:top w:val="thinThickLargeGap" w:sz="6" w:space="0" w:color="C0C0C0"/>
+              <w:start w:val="thinThickLargeGap" w:sz="6" w:space="0" w:color="C0C0C0"/>
+              <w:bottom w:val="thinThickLargeGap" w:sz="6" w:space="0" w:color="C0C0C0"/>
+              <w:end w:val="thinThickLargeGap" w:sz="6" w:space="0" w:color="C0C0C0"/>
+            </w:tcBorders>
+          </w:tcPr>
+          <w:p>
+            <w:pPr>
+              <w:pStyle w:val="Normal"/>
+              <w:rPr>
+                <w:i/>
+                <w:i/>
+              </w:rPr>
+            </w:pPr>
+            <w:r>
+              <w:rPr>
+                <w:i/>
+              </w:rPr>
+              <w:t>1 п. ФК</w:t>
             </w:r>
           </w:p>
           <w:p>
@@ -740,78 +627,22 @@
               <w:rPr>
                 <w:i/>
               </w:rPr>
-              <w:t>3 п. в 509</w:t>
-            </w:r>
-          </w:p>
-        </w:tc>
-        <w:tc>
-          <w:tcPr>
-            <w:tcW w:w="3260" w:type="dxa"/>
-            <w:tcBorders>
-              <w:top w:val="thinThickLargeGap" w:sz="6" w:space="0" w:color="C0C0C0"/>
-              <w:start w:val="thinThickLargeGap" w:sz="6" w:space="0" w:color="C0C0C0"/>
-              <w:bottom w:val="thinThickLargeGap" w:sz="6" w:space="0" w:color="C0C0C0"/>
-              <w:end w:val="thinThickLargeGap" w:sz="6" w:space="0" w:color="C0C0C0"/>
-            </w:tcBorders>
-          </w:tcPr>
-          <w:p>
-            <w:pPr>
-              <w:pStyle w:val="Normal"/>
-              <w:rPr>
-                <w:i/>
-                <w:i/>
-              </w:rPr>
-            </w:pPr>
-            <w:r>
-              <w:rPr>
-                <w:i/>
-              </w:rPr>
-              <w:t>1 п. МДК 05.02</w:t>
-            </w:r>
-          </w:p>
-          <w:p>
-            <w:pPr>
-              <w:pStyle w:val="Normal"/>
-              <w:rPr>
-                <w:i/>
-                <w:i/>
-              </w:rPr>
-            </w:pPr>
-            <w:r>
-              <w:rPr>
-                <w:i/>
-              </w:rPr>
-              <w:t>Губанов, 409</w:t>
-            </w:r>
-          </w:p>
-          <w:p>
-            <w:pPr>
-              <w:pStyle w:val="Normal"/>
-              <w:rPr>
-                <w:i/>
-                <w:i/>
-              </w:rPr>
-            </w:pPr>
-            <w:r>
-              <w:rPr>
-                <w:i/>
-              </w:rPr>
-              <w:t>2 п. в 206</w:t>
-            </w:r>
-          </w:p>
-          <w:p>
-            <w:pPr>
-              <w:pStyle w:val="Normal"/>
-              <w:rPr>
-                <w:i/>
-                <w:i/>
-              </w:rPr>
-            </w:pPr>
-            <w:r>
-              <w:rPr>
-                <w:i/>
-              </w:rPr>
-              <w:t>3 п. нет</w:t>
+              <w:t>3 п. МДК 05.02</w:t>
+            </w:r>
+          </w:p>
+          <w:p>
+            <w:pPr>
+              <w:pStyle w:val="Normal"/>
+              <w:rPr>
+                <w:i/>
+                <w:i/>
+              </w:rPr>
+            </w:pPr>
+            <w:r>
+              <w:rPr>
+                <w:i/>
+              </w:rPr>
+              <w:t>Губанов, 407</w:t>
             </w:r>
           </w:p>
         </w:tc>
@@ -847,7 +678,7 @@
                 <w:sz w:val="28"/>
                 <w:u w:val="single"/>
               </w:rPr>
-              <w:t>ИС-224</w:t>
+              <w:t>КК-231</w:t>
             </w:r>
           </w:p>
         </w:tc>
@@ -896,19 +727,19 @@
           <w:p>
             <w:pPr>
               <w:pStyle w:val="Normal"/>
-              <w:snapToGrid w:val="false"/>
-              <w:rPr>
-                <w:b/>
-                <w:sz w:val="28"/>
-                <w:u w:val="single"/>
-              </w:rPr>
-            </w:pPr>
-            <w:r>
-              <w:rPr>
-                <w:b/>
-                <w:sz w:val="28"/>
-                <w:u w:val="single"/>
-              </w:rPr>
+              <w:rPr>
+                <w:b/>
+                <w:sz w:val="28"/>
+                <w:u w:val="single"/>
+              </w:rPr>
+            </w:pPr>
+            <w:r>
+              <w:rPr>
+                <w:b/>
+                <w:sz w:val="28"/>
+                <w:u w:val="single"/>
+              </w:rPr>
+              <w:t>ИС-225</w:t>
             </w:r>
           </w:p>
         </w:tc>
@@ -931,15 +762,116 @@
           <w:p>
             <w:pPr>
               <w:pStyle w:val="Normal"/>
-              <w:rPr/>
-            </w:pPr>
-            <w:r>
-              <w:rPr>
-                <w:i/>
-              </w:rPr>
-              <w:t>2 п. в 409</w:t>
-            </w:r>
-          </w:p>
+              <w:rPr>
+                <w:i/>
+                <w:i/>
+              </w:rPr>
+            </w:pPr>
+            <w:r>
+              <w:rPr>
+                <w:i/>
+              </w:rPr>
+              <w:t>1 п. ФК</w:t>
+            </w:r>
+          </w:p>
+          <w:p>
+            <w:pPr>
+              <w:pStyle w:val="Normal"/>
+              <w:rPr>
+                <w:i/>
+                <w:i/>
+              </w:rPr>
+            </w:pPr>
+            <w:r>
+              <w:rPr>
+                <w:i/>
+              </w:rPr>
+              <w:t>Лебедева</w:t>
+            </w:r>
+          </w:p>
+          <w:p>
+            <w:pPr>
+              <w:pStyle w:val="Normal"/>
+              <w:rPr>
+                <w:i/>
+                <w:i/>
+              </w:rPr>
+            </w:pPr>
+            <w:r>
+              <w:rPr>
+                <w:i/>
+              </w:rPr>
+              <w:t>2 п. Метролог. И эл. Измерения</w:t>
+            </w:r>
+          </w:p>
+          <w:p>
+            <w:pPr>
+              <w:pStyle w:val="Normal"/>
+              <w:rPr>
+                <w:i/>
+                <w:i/>
+              </w:rPr>
+            </w:pPr>
+            <w:r>
+              <w:rPr>
+                <w:i/>
+              </w:rPr>
+              <w:t>Вахнина, 508</w:t>
+            </w:r>
+          </w:p>
+        </w:tc>
+        <w:tc>
+          <w:tcPr>
+            <w:tcW w:w="3260" w:type="dxa"/>
+            <w:gridSpan w:val="2"/>
+            <w:tcBorders>
+              <w:top w:val="thinThickLargeGap" w:sz="6" w:space="0" w:color="C0C0C0"/>
+              <w:start w:val="thinThickLargeGap" w:sz="6" w:space="0" w:color="C0C0C0"/>
+              <w:bottom w:val="thinThickLargeGap" w:sz="6" w:space="0" w:color="C0C0C0"/>
+              <w:end w:val="thinThickLargeGap" w:sz="6" w:space="0" w:color="C0C0C0"/>
+            </w:tcBorders>
+          </w:tcPr>
+          <w:p>
+            <w:pPr>
+              <w:pStyle w:val="Normal"/>
+              <w:rPr>
+                <w:i/>
+                <w:i/>
+              </w:rPr>
+            </w:pPr>
+            <w:r>
+              <w:rPr>
+                <w:i/>
+              </w:rPr>
+              <w:t>1 п. БЖ</w:t>
+            </w:r>
+          </w:p>
+          <w:p>
+            <w:pPr>
+              <w:pStyle w:val="Normal"/>
+              <w:rPr>
+                <w:i/>
+                <w:i/>
+              </w:rPr>
+            </w:pPr>
+            <w:r>
+              <w:rPr>
+                <w:i/>
+              </w:rPr>
+              <w:t>Колесников А. В., 404</w:t>
+            </w:r>
+          </w:p>
+        </w:tc>
+        <w:tc>
+          <w:tcPr>
+            <w:tcW w:w="3260" w:type="dxa"/>
+            <w:tcBorders>
+              <w:top w:val="thinThickLargeGap" w:sz="6" w:space="0" w:color="C0C0C0"/>
+              <w:start w:val="thinThickLargeGap" w:sz="6" w:space="0" w:color="C0C0C0"/>
+              <w:bottom w:val="thinThickLargeGap" w:sz="6" w:space="0" w:color="C0C0C0"/>
+              <w:end w:val="thinThickLargeGap" w:sz="6" w:space="0" w:color="C0C0C0"/>
+            </w:tcBorders>
+          </w:tcPr>
           <w:p>
             <w:pPr>
               <w:pStyle w:val="Normal"/>
@@ -967,75 +899,37 @@
               <w:rPr>
                 <w:i/>
               </w:rPr>
-              <w:t>Попков, 411</w:t>
-            </w:r>
-          </w:p>
-          <w:p>
-            <w:pPr>
-              <w:pStyle w:val="Normal"/>
-              <w:rPr>
-                <w:i/>
-                <w:i/>
-              </w:rPr>
-            </w:pPr>
-            <w:r>
-              <w:rPr>
-                <w:i/>
-              </w:rPr>
-              <w:t>4 п. нет</w:t>
-            </w:r>
-          </w:p>
-        </w:tc>
-        <w:tc>
-          <w:tcPr>
-            <w:tcW w:w="3260" w:type="dxa"/>
-            <w:gridSpan w:val="2"/>
-            <w:tcBorders>
-              <w:top w:val="thinThickLargeGap" w:sz="6" w:space="0" w:color="C0C0C0"/>
-              <w:start w:val="thinThickLargeGap" w:sz="6" w:space="0" w:color="C0C0C0"/>
-              <w:bottom w:val="thinThickLargeGap" w:sz="6" w:space="0" w:color="C0C0C0"/>
-              <w:end w:val="thinThickLargeGap" w:sz="6" w:space="0" w:color="C0C0C0"/>
-            </w:tcBorders>
-          </w:tcPr>
-          <w:p>
-            <w:pPr>
-              <w:pStyle w:val="Normal"/>
-              <w:rPr>
-                <w:i/>
-                <w:i/>
-              </w:rPr>
-            </w:pPr>
-            <w:r>
-              <w:rPr>
-                <w:i/>
-              </w:rPr>
-              <w:t>2, 3 п. в 207</w:t>
-            </w:r>
-          </w:p>
-        </w:tc>
-        <w:tc>
-          <w:tcPr>
-            <w:tcW w:w="3260" w:type="dxa"/>
-            <w:tcBorders>
-              <w:top w:val="thinThickLargeGap" w:sz="6" w:space="0" w:color="C0C0C0"/>
-              <w:start w:val="thinThickLargeGap" w:sz="6" w:space="0" w:color="C0C0C0"/>
-              <w:bottom w:val="thinThickLargeGap" w:sz="6" w:space="0" w:color="C0C0C0"/>
-              <w:end w:val="thinThickLargeGap" w:sz="6" w:space="0" w:color="C0C0C0"/>
-            </w:tcBorders>
-          </w:tcPr>
-          <w:p>
-            <w:pPr>
-              <w:pStyle w:val="Normal"/>
-              <w:snapToGrid w:val="false"/>
-              <w:rPr>
-                <w:i/>
-                <w:i/>
-              </w:rPr>
-            </w:pPr>
-            <w:r>
-              <w:rPr>
-                <w:i/>
-              </w:rPr>
+              <w:t>Кирнос, 411</w:t>
+            </w:r>
+          </w:p>
+          <w:p>
+            <w:pPr>
+              <w:pStyle w:val="Normal"/>
+              <w:rPr>
+                <w:i/>
+                <w:i/>
+              </w:rPr>
+            </w:pPr>
+            <w:r>
+              <w:rPr>
+                <w:i/>
+              </w:rPr>
+              <w:t>4 п. МДК 02.01</w:t>
+            </w:r>
+          </w:p>
+          <w:p>
+            <w:pPr>
+              <w:pStyle w:val="Normal"/>
+              <w:rPr>
+                <w:i/>
+                <w:i/>
+              </w:rPr>
+            </w:pPr>
+            <w:r>
+              <w:rPr>
+                <w:i/>
+              </w:rPr>
+              <w:t>Губанов, 208</w:t>
             </w:r>
           </w:p>
         </w:tc>
@@ -1059,24 +953,19 @@
           <w:p>
             <w:pPr>
               <w:pStyle w:val="Normal"/>
-              <w:snapToGrid w:val="false"/>
-              <w:rPr>
-                <w:b/>
-                <w:i/>
-                <w:i/>
-                <w:sz w:val="28"/>
-                <w:szCs w:val="20"/>
-                <w:u w:val="single"/>
-              </w:rPr>
-            </w:pPr>
-            <w:r>
-              <w:rPr>
-                <w:b/>
-                <w:i/>
-                <w:sz w:val="28"/>
-                <w:szCs w:val="20"/>
-                <w:u w:val="single"/>
-              </w:rPr>
+              <w:rPr>
+                <w:b/>
+                <w:sz w:val="28"/>
+                <w:u w:val="single"/>
+              </w:rPr>
+            </w:pPr>
+            <w:r>
+              <w:rPr>
+                <w:b/>
+                <w:sz w:val="28"/>
+                <w:u w:val="single"/>
+              </w:rPr>
+              <w:t>ИС-232</w:t>
             </w:r>
           </w:p>
         </w:tc>
@@ -1160,24 +1049,16 @@
           <w:p>
             <w:pPr>
               <w:pStyle w:val="Normal"/>
-              <w:snapToGrid w:val="false"/>
-              <w:rPr>
-                <w:b/>
-                <w:i/>
-                <w:i/>
-                <w:sz w:val="20"/>
-                <w:szCs w:val="20"/>
-                <w:u w:val="single"/>
-              </w:rPr>
-            </w:pPr>
-            <w:r>
-              <w:rPr>
-                <w:b/>
-                <w:i/>
-                <w:sz w:val="20"/>
-                <w:szCs w:val="20"/>
-                <w:u w:val="single"/>
-              </w:rPr>
+              <w:rPr>
+                <w:i/>
+                <w:i/>
+              </w:rPr>
+            </w:pPr>
+            <w:r>
+              <w:rPr>
+                <w:i/>
+              </w:rPr>
+              <w:t>2 п. в 409</w:t>
             </w:r>
           </w:p>
         </w:tc>
@@ -1302,13 +1183,13 @@
                 <w:b/>
                 <w:sz w:val="28"/>
               </w:rPr>
-              <w:t xml:space="preserve">ИС-223 </w:t>
-            </w:r>
-            <w:r>
-              <w:rPr>
-                <w:sz w:val="28"/>
-              </w:rPr>
-              <w:t>(23.02-16.03)</w:t>
+              <w:t xml:space="preserve">ИС-225 </w:t>
+            </w:r>
+            <w:r>
+              <w:rPr>
+                <w:sz w:val="28"/>
+              </w:rPr>
+              <w:t>(16.03-05.04)</w:t>
             </w:r>
           </w:p>
         </w:tc>
@@ -1327,31 +1208,25 @@
           <w:p>
             <w:pPr>
               <w:pStyle w:val="Normal"/>
+              <w:snapToGrid w:val="false"/>
               <w:jc w:val="center"/>
               <w:rPr>
-                <w:i/>
-                <w:i/>
-              </w:rPr>
-            </w:pPr>
-            <w:r>
-              <w:rPr>
-                <w:b/>
-                <w:sz w:val="28"/>
-              </w:rPr>
-              <w:t xml:space="preserve">ИС-225 </w:t>
-            </w:r>
-            <w:r>
-              <w:rPr>
-                <w:sz w:val="28"/>
-              </w:rPr>
-              <w:t>(23.02-16.03)</w:t>
+                <w:b/>
+                <w:sz w:val="28"/>
+              </w:rPr>
+            </w:pPr>
+            <w:r>
+              <w:rPr>
+                <w:b/>
+                <w:sz w:val="28"/>
+              </w:rPr>
             </w:r>
           </w:p>
         </w:tc>
       </w:tr>
       <w:tr>
         <w:trPr>
-          <w:trHeight w:val="145" w:hRule="atLeast"/>
+          <w:trHeight w:val="534" w:hRule="atLeast"/>
         </w:trPr>
         <w:tc>
           <w:tcPr>
@@ -1376,44 +1251,37 @@
               <w:rPr>
                 <w:i/>
               </w:rPr>
-              <w:t xml:space="preserve">УП.09.01 </w:t>
-            </w:r>
-          </w:p>
-          <w:p>
-            <w:pPr>
-              <w:pStyle w:val="Normal"/>
-              <w:rPr>
-                <w:i/>
-                <w:i/>
-              </w:rPr>
-            </w:pPr>
-            <w:r>
-              <w:rPr>
-                <w:i/>
-              </w:rPr>
-              <w:t xml:space="preserve">Губанов </w:t>
-            </w:r>
-          </w:p>
-          <w:p>
-            <w:pPr>
-              <w:pStyle w:val="Normal"/>
-              <w:rPr>
-                <w:i/>
-                <w:i/>
-              </w:rPr>
-            </w:pPr>
-            <w:r>
-              <w:rPr>
-                <w:i/>
-              </w:rPr>
-              <w:t>3,4,5  п.</w:t>
-            </w:r>
-            <w:r>
-              <w:rPr>
-                <w:i/>
-                <w:color w:val="000000"/>
-              </w:rPr>
-              <w:t xml:space="preserve"> 206, 206, 203</w:t>
+              <w:t>УП 04.01</w:t>
+            </w:r>
+          </w:p>
+          <w:p>
+            <w:pPr>
+              <w:pStyle w:val="Normal"/>
+              <w:rPr>
+                <w:i/>
+                <w:i/>
+              </w:rPr>
+            </w:pPr>
+            <w:r>
+              <w:rPr>
+                <w:i/>
+              </w:rPr>
+              <w:t>Кирнос</w:t>
+            </w:r>
+          </w:p>
+          <w:p>
+            <w:pPr>
+              <w:pStyle w:val="Normal"/>
+              <w:rPr>
+                <w:i/>
+                <w:i/>
+              </w:rPr>
+            </w:pPr>
+            <w:r>
+              <w:rPr>
+                <w:i/>
+              </w:rPr>
+              <w:t xml:space="preserve">4,5,6 п. 411                                                                                                                                                                                                                                                                                                                                                                                                                                                                                                                                               </w:t>
             </w:r>
           </w:p>
         </w:tc>
@@ -1432,16 +1300,16 @@
           <w:p>
             <w:pPr>
               <w:pStyle w:val="Normal"/>
-              <w:snapToGrid w:val="false"/>
-              <w:rPr>
-                <w:i/>
-                <w:i/>
-              </w:rPr>
-            </w:pPr>
-            <w:r>
-              <w:rPr>
-                <w:i/>
-              </w:rPr>
+              <w:rPr>
+                <w:i/>
+                <w:i/>
+              </w:rPr>
+            </w:pPr>
+            <w:r>
+              <w:rPr>
+                <w:i/>
+              </w:rPr>
+              <w:t xml:space="preserve"> </w:t>
             </w:r>
           </w:p>
         </w:tc>
@@ -1469,62 +1337,12 @@
               <w:rPr>
                 <w:i/>
               </w:rPr>
-              <w:t>УП 04.01</w:t>
-            </w:r>
-          </w:p>
-          <w:p>
-            <w:pPr>
-              <w:pStyle w:val="Normal"/>
-              <w:rPr>
-                <w:i/>
-                <w:i/>
-              </w:rPr>
-            </w:pPr>
-            <w:r>
-              <w:rPr>
-                <w:i/>
-              </w:rPr>
-              <w:t>Кирнос</w:t>
-            </w:r>
-          </w:p>
-          <w:p>
-            <w:pPr>
-              <w:pStyle w:val="Normal"/>
-              <w:rPr>
-                <w:i/>
-                <w:i/>
-              </w:rPr>
-            </w:pPr>
-            <w:r>
-              <w:rPr>
-                <w:i/>
-              </w:rPr>
-              <w:t>5,6 п. 411</w:t>
+              <w:t xml:space="preserve"> </w:t>
             </w:r>
           </w:p>
         </w:tc>
       </w:tr>
     </w:tbl>
-    <w:p>
-      <w:pPr>
-        <w:pStyle w:val="Normal"/>
-        <w:spacing w:lineRule="auto" w:line="312"/>
-        <w:rPr>
-          <w:b/>
-          <w:color w:val="FF0000"/>
-          <w:sz w:val="36"/>
-          <w:szCs w:val="40"/>
-        </w:rPr>
-      </w:pPr>
-      <w:r>
-        <w:rPr>
-          <w:b/>
-          <w:color w:val="FF0000"/>
-          <w:sz w:val="36"/>
-          <w:szCs w:val="40"/>
-        </w:rPr>
-      </w:r>
-    </w:p>
     <w:p>
       <w:pPr>
         <w:pStyle w:val="Normal"/>
@@ -1589,7 +1407,7 @@
                 <w:b/>
                 <w:sz w:val="36"/>
               </w:rPr>
-              <w:t xml:space="preserve">ЧИСЛИТЕЛЬ </w:t>
+              <w:t xml:space="preserve">ЗНАМЕНАТЕЛЬ </w:t>
             </w:r>
           </w:p>
         </w:tc>
@@ -1674,7 +1492,7 @@
           <w:szCs w:val="40"/>
           <w:u w:val="single"/>
         </w:rPr>
-        <w:t>12.03.</w:t>
+        <w:t>19.03.</w:t>
       </w:r>
       <w:r>
         <w:rPr>
@@ -1810,7 +1628,7 @@
                 <w:sz w:val="28"/>
                 <w:u w:val="single"/>
               </w:rPr>
-              <w:t>ДО-231</w:t>
+              <w:t>ДО-221</w:t>
             </w:r>
           </w:p>
         </w:tc>
@@ -1840,7 +1658,7 @@
                 <w:sz w:val="28"/>
                 <w:u w:val="single"/>
               </w:rPr>
-              <w:t>ДО-221</w:t>
+              <w:t>ДО-211</w:t>
             </w:r>
           </w:p>
         </w:tc>
@@ -1870,7 +1688,7 @@
                 <w:sz w:val="28"/>
                 <w:u w:val="single"/>
               </w:rPr>
-              <w:t>ДО-211</w:t>
+              <w:t>ДО-212</w:t>
             </w:r>
           </w:p>
         </w:tc>
@@ -1902,67 +1720,22 @@
               <w:rPr>
                 <w:i/>
               </w:rPr>
-              <w:t>3, 6 п. нет</w:t>
-            </w:r>
-          </w:p>
-          <w:p>
-            <w:pPr>
-              <w:pStyle w:val="Normal"/>
-              <w:rPr>
-                <w:i/>
-                <w:i/>
-              </w:rPr>
-            </w:pPr>
-            <w:r>
-              <w:rPr>
-                <w:i/>
-              </w:rPr>
-              <w:t>4 п. Возр. АФГ</w:t>
-            </w:r>
-          </w:p>
-          <w:p>
-            <w:pPr>
-              <w:pStyle w:val="Normal"/>
-              <w:rPr>
-                <w:i/>
-                <w:i/>
-              </w:rPr>
-            </w:pPr>
-            <w:r>
-              <w:rPr>
-                <w:i/>
-              </w:rPr>
-              <w:t>Литовка, 511</w:t>
-            </w:r>
-          </w:p>
-          <w:p>
-            <w:pPr>
-              <w:pStyle w:val="Normal"/>
-              <w:rPr>
-                <w:i/>
-                <w:i/>
-              </w:rPr>
-            </w:pPr>
-            <w:r>
-              <w:rPr>
-                <w:i/>
-              </w:rPr>
-              <w:t>5 п. БЖ</w:t>
-            </w:r>
-          </w:p>
-          <w:p>
-            <w:pPr>
-              <w:pStyle w:val="Normal"/>
-              <w:rPr>
-                <w:i/>
-                <w:i/>
-              </w:rPr>
-            </w:pPr>
-            <w:r>
-              <w:rPr>
-                <w:i/>
-              </w:rPr>
-              <w:t>Буданова, 504</w:t>
+              <w:t>3 п. МДК 02.05</w:t>
+            </w:r>
+          </w:p>
+          <w:p>
+            <w:pPr>
+              <w:pStyle w:val="Normal"/>
+              <w:rPr>
+                <w:i/>
+                <w:i/>
+              </w:rPr>
+            </w:pPr>
+            <w:r>
+              <w:rPr>
+                <w:i/>
+              </w:rPr>
+              <w:t>Тикунова, 404</w:t>
             </w:r>
           </w:p>
         </w:tc>
@@ -1989,22 +1762,22 @@
               <w:rPr>
                 <w:i/>
               </w:rPr>
-              <w:t>5 п. МДК 02.06</w:t>
-            </w:r>
-          </w:p>
-          <w:p>
-            <w:pPr>
-              <w:pStyle w:val="Normal"/>
-              <w:rPr>
-                <w:i/>
-                <w:i/>
-              </w:rPr>
-            </w:pPr>
-            <w:r>
-              <w:rPr>
-                <w:i/>
-              </w:rPr>
-              <w:t>Шевлякова, 509</w:t>
+              <w:t>3 п. БЖ</w:t>
+            </w:r>
+          </w:p>
+          <w:p>
+            <w:pPr>
+              <w:pStyle w:val="Normal"/>
+              <w:rPr>
+                <w:i/>
+                <w:i/>
+              </w:rPr>
+            </w:pPr>
+            <w:r>
+              <w:rPr>
+                <w:i/>
+              </w:rPr>
+              <w:t>Буданова, 409</w:t>
             </w:r>
           </w:p>
         </w:tc>
@@ -2022,13 +1795,16 @@
           <w:p>
             <w:pPr>
               <w:pStyle w:val="Normal"/>
-              <w:rPr/>
-            </w:pPr>
-            <w:r>
-              <w:rPr>
-                <w:i/>
-              </w:rPr>
-              <w:t>3, 4п. БЖ</w:t>
+              <w:rPr>
+                <w:i/>
+                <w:i/>
+              </w:rPr>
+            </w:pPr>
+            <w:r>
+              <w:rPr>
+                <w:i/>
+              </w:rPr>
+              <w:t>4 п. БЖ</w:t>
             </w:r>
           </w:p>
           <w:p>
@@ -2044,20 +1820,6 @@
                 <w:i/>
               </w:rPr>
               <w:t>Буданова, 409</w:t>
-            </w:r>
-          </w:p>
-          <w:p>
-            <w:pPr>
-              <w:pStyle w:val="Normal"/>
-              <w:rPr>
-                <w:i/>
-                <w:i/>
-              </w:rPr>
-            </w:pPr>
-            <w:r>
-              <w:rPr>
-                <w:i/>
-              </w:rPr>
             </w:r>
           </w:p>
         </w:tc>
@@ -2092,7 +1854,7 @@
                 <w:sz w:val="28"/>
                 <w:u w:val="single"/>
               </w:rPr>
-              <w:t>ДО-212</w:t>
+              <w:t>КП-241</w:t>
             </w:r>
           </w:p>
         </w:tc>
@@ -2122,7 +1884,7 @@
                 <w:sz w:val="28"/>
                 <w:u w:val="single"/>
               </w:rPr>
-              <w:t>КП-241</w:t>
+              <w:t>КП-231</w:t>
             </w:r>
           </w:p>
         </w:tc>
@@ -2152,7 +1914,7 @@
                 <w:sz w:val="28"/>
                 <w:u w:val="single"/>
               </w:rPr>
-              <w:t>КП-231</w:t>
+              <w:t>СР-221</w:t>
             </w:r>
           </w:p>
         </w:tc>
@@ -2184,7 +1946,7 @@
               <w:rPr>
                 <w:i/>
               </w:rPr>
-              <w:t>3 п. БЖ</w:t>
+              <w:t>5 п. БЖ</w:t>
             </w:r>
           </w:p>
           <w:p>
@@ -2202,50 +1964,6 @@
               <w:t>Буданова, 409</w:t>
             </w:r>
           </w:p>
-          <w:p>
-            <w:pPr>
-              <w:pStyle w:val="Normal"/>
-              <w:rPr>
-                <w:i/>
-                <w:i/>
-              </w:rPr>
-            </w:pPr>
-            <w:r>
-              <w:rPr>
-                <w:i/>
-              </w:rPr>
-              <w:t>4 п. ФК</w:t>
-            </w:r>
-          </w:p>
-          <w:p>
-            <w:pPr>
-              <w:pStyle w:val="Normal"/>
-              <w:rPr>
-                <w:i/>
-                <w:i/>
-              </w:rPr>
-            </w:pPr>
-            <w:r>
-              <w:rPr>
-                <w:i/>
-              </w:rPr>
-              <w:t>Лебедева</w:t>
-            </w:r>
-          </w:p>
-          <w:p>
-            <w:pPr>
-              <w:pStyle w:val="Normal"/>
-              <w:rPr>
-                <w:i/>
-                <w:i/>
-              </w:rPr>
-            </w:pPr>
-            <w:r>
-              <w:rPr>
-                <w:i/>
-              </w:rPr>
-            </w:r>
-          </w:p>
         </w:tc>
         <w:tc>
           <w:tcPr>
@@ -2270,22 +1988,21 @@
               <w:rPr>
                 <w:i/>
               </w:rPr>
-              <w:t xml:space="preserve">5 п. Возр. АФГ </w:t>
-            </w:r>
-          </w:p>
-          <w:p>
-            <w:pPr>
-              <w:pStyle w:val="Normal"/>
-              <w:rPr>
-                <w:i/>
-                <w:i/>
-              </w:rPr>
-            </w:pPr>
-            <w:r>
-              <w:rPr>
-                <w:i/>
-              </w:rPr>
-              <w:t>Литовка, 511</w:t>
+              <w:t>6 п. нет</w:t>
+            </w:r>
+          </w:p>
+          <w:p>
+            <w:pPr>
+              <w:pStyle w:val="Normal"/>
+              <w:rPr>
+                <w:i/>
+                <w:i/>
+              </w:rPr>
+            </w:pPr>
+            <w:r>
+              <w:rPr>
+                <w:i/>
+              </w:rPr>
             </w:r>
           </w:p>
         </w:tc>
@@ -2312,22 +2029,52 @@
               <w:rPr>
                 <w:i/>
               </w:rPr>
-              <w:t>6 п. ПМ 04.04.02</w:t>
-            </w:r>
-          </w:p>
-          <w:p>
-            <w:pPr>
-              <w:pStyle w:val="Normal"/>
-              <w:rPr>
-                <w:i/>
-                <w:i/>
-              </w:rPr>
-            </w:pPr>
-            <w:r>
-              <w:rPr>
-                <w:i/>
-              </w:rPr>
-              <w:t>Каверина, 404</w:t>
+              <w:t>3, 4 п БЖ</w:t>
+            </w:r>
+          </w:p>
+          <w:p>
+            <w:pPr>
+              <w:pStyle w:val="Normal"/>
+              <w:rPr>
+                <w:i/>
+                <w:i/>
+              </w:rPr>
+            </w:pPr>
+            <w:r>
+              <w:rPr>
+                <w:i/>
+              </w:rPr>
+              <w:t>Буданова, 409</w:t>
+            </w:r>
+          </w:p>
+          <w:p>
+            <w:pPr>
+              <w:pStyle w:val="Normal"/>
+              <w:rPr>
+                <w:i/>
+                <w:i/>
+              </w:rPr>
+            </w:pPr>
+            <w:r>
+              <w:rPr>
+                <w:i/>
+              </w:rPr>
+              <w:t>6 п. МДК 05.01</w:t>
+            </w:r>
+          </w:p>
+          <w:p>
+            <w:pPr>
+              <w:pStyle w:val="Normal"/>
+              <w:rPr>
+                <w:i/>
+                <w:i/>
+              </w:rPr>
+            </w:pPr>
+            <w:r>
+              <w:rPr>
+                <w:i/>
+              </w:rPr>
+              <w:t>Леучева, 512</w:t>
             </w:r>
           </w:p>
         </w:tc>
@@ -2362,7 +2109,7 @@
                 <w:sz w:val="28"/>
                 <w:u w:val="single"/>
               </w:rPr>
-              <w:t>КП-221</w:t>
+              <w:t>ПС-221</w:t>
             </w:r>
           </w:p>
         </w:tc>
@@ -2392,7 +2139,7 @@
                 <w:sz w:val="28"/>
                 <w:u w:val="single"/>
               </w:rPr>
-              <w:t>СР-241</w:t>
+              <w:t>СР-231</w:t>
             </w:r>
           </w:p>
         </w:tc>
@@ -2410,19 +2157,19 @@
           <w:p>
             <w:pPr>
               <w:pStyle w:val="Normal"/>
-              <w:rPr>
-                <w:b/>
-                <w:sz w:val="28"/>
-                <w:u w:val="single"/>
-              </w:rPr>
-            </w:pPr>
-            <w:r>
-              <w:rPr>
-                <w:b/>
-                <w:sz w:val="28"/>
-                <w:u w:val="single"/>
-              </w:rPr>
-              <w:t>СР-221</w:t>
+              <w:snapToGrid w:val="false"/>
+              <w:rPr>
+                <w:b/>
+                <w:sz w:val="28"/>
+                <w:u w:val="single"/>
+              </w:rPr>
+            </w:pPr>
+            <w:r>
+              <w:rPr>
+                <w:b/>
+                <w:sz w:val="28"/>
+                <w:u w:val="single"/>
+              </w:rPr>
             </w:r>
           </w:p>
         </w:tc>
@@ -2454,7 +2201,7 @@
               <w:rPr>
                 <w:i/>
               </w:rPr>
-              <w:t>6 п. ФК</w:t>
+              <w:t>4 п. ФК</w:t>
             </w:r>
           </w:p>
           <w:p>
@@ -2484,7 +2231,7 @@
               <w:rPr>
                 <w:i/>
               </w:rPr>
-              <w:t>5 п. в 102</w:t>
+              <w:t>3 п. в 512</w:t>
             </w:r>
           </w:p>
         </w:tc>
@@ -2511,22 +2258,7 @@
               <w:rPr>
                 <w:i/>
               </w:rPr>
-              <w:t>5 п. БЖ</w:t>
-            </w:r>
-          </w:p>
-          <w:p>
-            <w:pPr>
-              <w:pStyle w:val="Normal"/>
-              <w:rPr>
-                <w:i/>
-                <w:i/>
-              </w:rPr>
-            </w:pPr>
-            <w:r>
-              <w:rPr>
-                <w:i/>
-              </w:rPr>
-              <w:t>Буданова, 505</w:t>
+              <w:t>5 п. в 405</w:t>
             </w:r>
           </w:p>
         </w:tc>
@@ -2544,302 +2276,16 @@
           <w:p>
             <w:pPr>
               <w:pStyle w:val="Normal"/>
-              <w:rPr>
-                <w:i/>
-                <w:i/>
-              </w:rPr>
-            </w:pPr>
-            <w:r>
-              <w:rPr>
-                <w:i/>
-              </w:rPr>
-              <w:t>4 п. БЖ</w:t>
-            </w:r>
-          </w:p>
-          <w:p>
-            <w:pPr>
-              <w:pStyle w:val="Normal"/>
-              <w:rPr>
-                <w:i/>
-                <w:i/>
-              </w:rPr>
-            </w:pPr>
-            <w:r>
-              <w:rPr>
-                <w:i/>
-              </w:rPr>
-              <w:t>Буданова, 409</w:t>
-            </w:r>
-          </w:p>
-          <w:p>
-            <w:pPr>
-              <w:pStyle w:val="Normal"/>
-              <w:rPr>
-                <w:i/>
-                <w:i/>
-              </w:rPr>
-            </w:pPr>
-            <w:r>
-              <w:rPr>
-                <w:i/>
-              </w:rPr>
-              <w:t>5 п. ФК</w:t>
-            </w:r>
-          </w:p>
-          <w:p>
-            <w:pPr>
-              <w:pStyle w:val="Normal"/>
-              <w:rPr>
-                <w:i/>
-                <w:i/>
-              </w:rPr>
-            </w:pPr>
-            <w:r>
-              <w:rPr>
-                <w:i/>
-              </w:rPr>
-              <w:t>Лебедева</w:t>
-            </w:r>
-          </w:p>
-          <w:p>
-            <w:pPr>
-              <w:pStyle w:val="Normal"/>
-              <w:rPr>
-                <w:i/>
-                <w:i/>
-              </w:rPr>
-            </w:pPr>
-            <w:r>
-              <w:rPr>
-                <w:i/>
-              </w:rPr>
-              <w:t>6 п. в 102</w:t>
-            </w:r>
-          </w:p>
-        </w:tc>
-      </w:tr>
-      <w:tr>
-        <w:trPr>
-          <w:trHeight w:val="71" w:hRule="atLeast"/>
-        </w:trPr>
-        <w:tc>
-          <w:tcPr>
-            <w:tcW w:w="3260" w:type="dxa"/>
-            <w:tcBorders>
-              <w:top w:val="thinThickLargeGap" w:sz="6" w:space="0" w:color="C0C0C0"/>
-              <w:start w:val="thinThickLargeGap" w:sz="6" w:space="0" w:color="C0C0C0"/>
-              <w:bottom w:val="thinThickLargeGap" w:sz="6" w:space="0" w:color="C0C0C0"/>
-              <w:end w:val="thinThickLargeGap" w:sz="6" w:space="0" w:color="C0C0C0"/>
-            </w:tcBorders>
-            <w:shd w:fill="FFF2CC" w:val="clear"/>
-          </w:tcPr>
-          <w:p>
-            <w:pPr>
-              <w:pStyle w:val="Normal"/>
-              <w:rPr>
-                <w:b/>
-                <w:sz w:val="28"/>
-                <w:u w:val="single"/>
-              </w:rPr>
-            </w:pPr>
-            <w:r>
-              <w:rPr>
-                <w:b/>
-                <w:sz w:val="28"/>
-                <w:u w:val="single"/>
-              </w:rPr>
-              <w:t>ПС-221</w:t>
-            </w:r>
-          </w:p>
-        </w:tc>
-        <w:tc>
-          <w:tcPr>
-            <w:tcW w:w="3260" w:type="dxa"/>
-            <w:tcBorders>
-              <w:top w:val="thinThickLargeGap" w:sz="6" w:space="0" w:color="C0C0C0"/>
-              <w:start w:val="thinThickLargeGap" w:sz="6" w:space="0" w:color="C0C0C0"/>
-              <w:bottom w:val="thinThickLargeGap" w:sz="6" w:space="0" w:color="C0C0C0"/>
-              <w:end w:val="thinThickLargeGap" w:sz="6" w:space="0" w:color="C0C0C0"/>
-            </w:tcBorders>
-            <w:shd w:fill="FFF2CC" w:val="clear"/>
-          </w:tcPr>
-          <w:p>
-            <w:pPr>
-              <w:pStyle w:val="Normal"/>
-              <w:rPr>
-                <w:b/>
-                <w:sz w:val="28"/>
-                <w:u w:val="single"/>
-              </w:rPr>
-            </w:pPr>
-            <w:r>
-              <w:rPr>
-                <w:b/>
-                <w:sz w:val="28"/>
-                <w:u w:val="single"/>
-              </w:rPr>
-              <w:t>СР-231</w:t>
-            </w:r>
-          </w:p>
-        </w:tc>
-        <w:tc>
-          <w:tcPr>
-            <w:tcW w:w="3260" w:type="dxa"/>
-            <w:tcBorders>
-              <w:top w:val="thinThickLargeGap" w:sz="6" w:space="0" w:color="C0C0C0"/>
-              <w:start w:val="thinThickLargeGap" w:sz="6" w:space="0" w:color="C0C0C0"/>
-              <w:bottom w:val="thinThickLargeGap" w:sz="6" w:space="0" w:color="C0C0C0"/>
-              <w:end w:val="thinThickLargeGap" w:sz="6" w:space="0" w:color="C0C0C0"/>
-            </w:tcBorders>
-            <w:shd w:fill="FFF2CC" w:val="clear"/>
-          </w:tcPr>
-          <w:p>
-            <w:pPr>
-              <w:pStyle w:val="Normal"/>
-              <w:rPr>
-                <w:b/>
-                <w:sz w:val="28"/>
-                <w:u w:val="single"/>
-              </w:rPr>
-            </w:pPr>
-            <w:r>
-              <w:rPr>
-                <w:b/>
-                <w:sz w:val="28"/>
-                <w:u w:val="single"/>
-              </w:rPr>
-              <w:t>ПС-231</w:t>
-            </w:r>
-          </w:p>
-        </w:tc>
-      </w:tr>
-      <w:tr>
-        <w:trPr>
-          <w:trHeight w:val="71" w:hRule="atLeast"/>
-        </w:trPr>
-        <w:tc>
-          <w:tcPr>
-            <w:tcW w:w="3260" w:type="dxa"/>
-            <w:tcBorders>
-              <w:top w:val="thinThickLargeGap" w:sz="6" w:space="0" w:color="C0C0C0"/>
-              <w:start w:val="thinThickLargeGap" w:sz="6" w:space="0" w:color="C0C0C0"/>
-              <w:bottom w:val="thinThickLargeGap" w:sz="6" w:space="0" w:color="C0C0C0"/>
-              <w:end w:val="thinThickLargeGap" w:sz="6" w:space="0" w:color="C0C0C0"/>
-            </w:tcBorders>
-            <w:shd w:fill="FFFFFF" w:val="clear"/>
-          </w:tcPr>
-          <w:p>
-            <w:pPr>
-              <w:pStyle w:val="Normal"/>
-              <w:rPr>
-                <w:i/>
-                <w:i/>
-              </w:rPr>
-            </w:pPr>
-            <w:r>
-              <w:rPr>
-                <w:i/>
-              </w:rPr>
-              <w:t>4 п. ФК</w:t>
-            </w:r>
-          </w:p>
-          <w:p>
-            <w:pPr>
-              <w:pStyle w:val="Normal"/>
-              <w:rPr>
-                <w:i/>
-                <w:i/>
-              </w:rPr>
-            </w:pPr>
-            <w:r>
-              <w:rPr>
-                <w:i/>
-              </w:rPr>
-              <w:t>Лебедева</w:t>
-            </w:r>
-          </w:p>
-          <w:p>
-            <w:pPr>
-              <w:pStyle w:val="Normal"/>
-              <w:rPr>
-                <w:i/>
-                <w:i/>
-              </w:rPr>
-            </w:pPr>
-            <w:r>
-              <w:rPr>
-                <w:i/>
-              </w:rPr>
-              <w:t>5 п. в 409</w:t>
-            </w:r>
-          </w:p>
-        </w:tc>
-        <w:tc>
-          <w:tcPr>
-            <w:tcW w:w="3260" w:type="dxa"/>
-            <w:tcBorders>
-              <w:top w:val="thinThickLargeGap" w:sz="6" w:space="0" w:color="C0C0C0"/>
-              <w:start w:val="thinThickLargeGap" w:sz="6" w:space="0" w:color="C0C0C0"/>
-              <w:bottom w:val="thinThickLargeGap" w:sz="6" w:space="0" w:color="C0C0C0"/>
-              <w:end w:val="thinThickLargeGap" w:sz="6" w:space="0" w:color="C0C0C0"/>
-            </w:tcBorders>
-            <w:shd w:fill="FFFFFF" w:val="clear"/>
-          </w:tcPr>
-          <w:p>
-            <w:pPr>
-              <w:pStyle w:val="Normal"/>
-              <w:rPr>
-                <w:i/>
-                <w:i/>
-              </w:rPr>
-            </w:pPr>
-            <w:r>
-              <w:rPr>
-                <w:i/>
-              </w:rPr>
-              <w:t>4 п. 102</w:t>
-            </w:r>
-          </w:p>
-        </w:tc>
-        <w:tc>
-          <w:tcPr>
-            <w:tcW w:w="3260" w:type="dxa"/>
-            <w:tcBorders>
-              <w:top w:val="thinThickLargeGap" w:sz="6" w:space="0" w:color="C0C0C0"/>
-              <w:start w:val="thinThickLargeGap" w:sz="6" w:space="0" w:color="C0C0C0"/>
-              <w:bottom w:val="thinThickLargeGap" w:sz="6" w:space="0" w:color="C0C0C0"/>
-              <w:end w:val="thinThickLargeGap" w:sz="6" w:space="0" w:color="C0C0C0"/>
-            </w:tcBorders>
-            <w:shd w:fill="FFFFFF" w:val="clear"/>
-          </w:tcPr>
-          <w:p>
-            <w:pPr>
-              <w:pStyle w:val="Normal"/>
-              <w:rPr>
-                <w:i/>
-                <w:i/>
-              </w:rPr>
-            </w:pPr>
-            <w:r>
-              <w:rPr>
-                <w:i/>
-              </w:rPr>
-              <w:t>4 п. в 411</w:t>
-            </w:r>
-          </w:p>
-          <w:p>
-            <w:pPr>
-              <w:pStyle w:val="Normal"/>
-              <w:rPr>
-                <w:i/>
-                <w:i/>
-              </w:rPr>
-            </w:pPr>
-            <w:r>
-              <w:rPr>
-                <w:i/>
-              </w:rPr>
-              <w:t>6 п. в 509</w:t>
+              <w:snapToGrid w:val="false"/>
+              <w:rPr>
+                <w:i/>
+                <w:i/>
+              </w:rPr>
+            </w:pPr>
+            <w:r>
+              <w:rPr>
+                <w:i/>
+              </w:rPr>
             </w:r>
           </w:p>
         </w:tc>
@@ -2871,6 +2317,19 @@
         <w:spacing w:lineRule="auto" w:line="276"/>
         <w:jc w:val="center"/>
         <w:outlineLvl w:val="0"/>
+        <w:rPr>
+          <w:b/>
+        </w:rPr>
+      </w:pPr>
+      <w:r>
+        <w:rPr>
+          <w:b/>
+        </w:rPr>
+      </w:r>
+    </w:p>
+    <w:p>
+      <w:pPr>
+        <w:pStyle w:val="Normal"/>
         <w:rPr>
           <w:b/>
         </w:rPr>

</xml_diff>